<commit_message>
ajout arch log 1.9
</commit_message>
<xml_diff>
--- a/Artefacts/Architecture logicielle.docx
+++ b/Artefacts/Architecture logicielle.docx
@@ -230,7 +230,7 @@
           <w:szCs w:val="28"/>
           <w:rtl w:val="0"/>
         </w:rPr>
-        <w:t xml:space="preserve">Version 1.7</w:t>
+        <w:t xml:space="preserve">Version 1.9</w:t>
       </w:r>
     </w:p>
     <w:p>
@@ -5277,12 +5277,12 @@
               <wp:inline distB="114300" distT="114300" distL="114300" distR="114300">
                 <wp:extent cx="5943600" cy="5943600"/>
                 <wp:effectExtent b="0" l="0" r="0" t="0"/>
-                <wp:docPr id="2" name="image29.png"/>
+                <wp:docPr id="2" name="image31.png"/>
                 <a:graphic>
                   <a:graphicData uri="http://schemas.openxmlformats.org/drawingml/2006/picture">
                     <pic:pic>
                       <pic:nvPicPr>
-                        <pic:cNvPr id="0" name="image29.png"/>
+                        <pic:cNvPr id="0" name="image31.png"/>
                         <pic:cNvPicPr preferRelativeResize="0"/>
                       </pic:nvPicPr>
                       <pic:blipFill>
@@ -8679,12 +8679,12 @@
               <wp:inline distB="114300" distT="114300" distL="114300" distR="114300">
                 <wp:extent cx="5943600" cy="5492094"/>
                 <wp:effectExtent b="0" l="0" r="0" t="0"/>
-                <wp:docPr id="6" name="image39.png"/>
+                <wp:docPr id="6" name="image40.png"/>
                 <a:graphic>
                   <a:graphicData uri="http://schemas.openxmlformats.org/drawingml/2006/picture">
                     <pic:pic>
                       <pic:nvPicPr>
-                        <pic:cNvPr id="0" name="image39.png"/>
+                        <pic:cNvPr id="0" name="image40.png"/>
                         <pic:cNvPicPr preferRelativeResize="0"/>
                       </pic:nvPicPr>
                       <pic:blipFill>
@@ -11164,12 +11164,12 @@
               <wp:inline distB="114300" distT="114300" distL="114300" distR="114300">
                 <wp:extent cx="5943600" cy="5664120"/>
                 <wp:effectExtent b="0" l="0" r="0" t="0"/>
-                <wp:docPr id="3" name="image32.png"/>
+                <wp:docPr id="3" name="image33.png"/>
                 <a:graphic>
                   <a:graphicData uri="http://schemas.openxmlformats.org/drawingml/2006/picture">
                     <pic:pic>
                       <pic:nvPicPr>
-                        <pic:cNvPr id="0" name="image32.png"/>
+                        <pic:cNvPr id="0" name="image33.png"/>
                         <pic:cNvPicPr preferRelativeResize="0"/>
                       </pic:nvPicPr>
                       <pic:blipFill>
@@ -12825,12 +12825,12 @@
               <wp:inline distB="114300" distT="114300" distL="114300" distR="114300">
                 <wp:extent cx="5943600" cy="5072449"/>
                 <wp:effectExtent b="0" l="0" r="0" t="0"/>
-                <wp:docPr id="4" name="image33.png"/>
+                <wp:docPr id="4" name="image34.png"/>
                 <a:graphic>
                   <a:graphicData uri="http://schemas.openxmlformats.org/drawingml/2006/picture">
                     <pic:pic>
                       <pic:nvPicPr>
-                        <pic:cNvPr id="0" name="image33.png"/>
+                        <pic:cNvPr id="0" name="image34.png"/>
                         <pic:cNvPicPr preferRelativeResize="0"/>
                       </pic:nvPicPr>
                       <pic:blipFill>
@@ -13714,12 +13714,12 @@
               <wp:inline distB="114300" distT="114300" distL="114300" distR="114300">
                 <wp:extent cx="5943600" cy="3170385"/>
                 <wp:effectExtent b="0" l="0" r="0" t="0"/>
-                <wp:docPr id="1" name="image7.png"/>
+                <wp:docPr id="1" name="image6.png"/>
                 <a:graphic>
                   <a:graphicData uri="http://schemas.openxmlformats.org/drawingml/2006/picture">
                     <pic:pic>
                       <pic:nvPicPr>
-                        <pic:cNvPr id="0" name="image7.png"/>
+                        <pic:cNvPr id="0" name="image6.png"/>
                         <pic:cNvPicPr preferRelativeResize="0"/>
                       </pic:nvPicPr>
                       <pic:blipFill>
@@ -14299,12 +14299,12 @@
           <wp:inline distB="114300" distT="114300" distL="114300" distR="114300">
             <wp:extent cx="5943600" cy="4406900"/>
             <wp:effectExtent b="0" l="0" r="0" t="0"/>
-            <wp:docPr id="35" name="image46.png"/>
+            <wp:docPr id="35" name="image43.png"/>
             <a:graphic>
               <a:graphicData uri="http://schemas.openxmlformats.org/drawingml/2006/picture">
                 <pic:pic>
                   <pic:nvPicPr>
-                    <pic:cNvPr id="0" name="image46.png"/>
+                    <pic:cNvPr id="0" name="image43.png"/>
                     <pic:cNvPicPr preferRelativeResize="0"/>
                   </pic:nvPicPr>
                   <pic:blipFill>
@@ -14481,12 +14481,12 @@
           <wp:inline distB="114300" distT="114300" distL="114300" distR="114300">
             <wp:extent cx="5943600" cy="4406900"/>
             <wp:effectExtent b="0" l="0" r="0" t="0"/>
-            <wp:docPr id="15" name="image26.png"/>
+            <wp:docPr id="15" name="image21.png"/>
             <a:graphic>
               <a:graphicData uri="http://schemas.openxmlformats.org/drawingml/2006/picture">
                 <pic:pic>
                   <pic:nvPicPr>
-                    <pic:cNvPr id="0" name="image26.png"/>
+                    <pic:cNvPr id="0" name="image21.png"/>
                     <pic:cNvPicPr preferRelativeResize="0"/>
                   </pic:nvPicPr>
                   <pic:blipFill>
@@ -14846,12 +14846,12 @@
           <wp:inline distB="114300" distT="114300" distL="114300" distR="114300">
             <wp:extent cx="5795010" cy="6500813"/>
             <wp:effectExtent b="0" l="0" r="0" t="0"/>
-            <wp:docPr id="20" name="image8.png"/>
+            <wp:docPr id="20" name="image11.png"/>
             <a:graphic>
               <a:graphicData uri="http://schemas.openxmlformats.org/drawingml/2006/picture">
                 <pic:pic>
                   <pic:nvPicPr>
-                    <pic:cNvPr id="0" name="image8.png"/>
+                    <pic:cNvPr id="0" name="image11.png"/>
                     <pic:cNvPicPr preferRelativeResize="0"/>
                   </pic:nvPicPr>
                   <pic:blipFill>
@@ -15028,12 +15028,12 @@
           <wp:inline distB="114300" distT="114300" distL="114300" distR="114300">
             <wp:extent cx="5186363" cy="4355215"/>
             <wp:effectExtent b="0" l="0" r="0" t="0"/>
-            <wp:docPr id="43" name="image52.png"/>
+            <wp:docPr id="43" name="image49.png"/>
             <a:graphic>
               <a:graphicData uri="http://schemas.openxmlformats.org/drawingml/2006/picture">
                 <pic:pic>
                   <pic:nvPicPr>
-                    <pic:cNvPr id="0" name="image52.png"/>
+                    <pic:cNvPr id="0" name="image49.png"/>
                     <pic:cNvPicPr preferRelativeResize="0"/>
                   </pic:nvPicPr>
                   <pic:blipFill>
@@ -15353,12 +15353,12 @@
           <wp:inline distB="114300" distT="114300" distL="114300" distR="114300">
             <wp:extent cx="5943600" cy="5041900"/>
             <wp:effectExtent b="0" l="0" r="0" t="0"/>
-            <wp:docPr id="24" name="image34.png"/>
+            <wp:docPr id="24" name="image19.png"/>
             <a:graphic>
               <a:graphicData uri="http://schemas.openxmlformats.org/drawingml/2006/picture">
                 <pic:pic>
                   <pic:nvPicPr>
-                    <pic:cNvPr id="0" name="image34.png"/>
+                    <pic:cNvPr id="0" name="image19.png"/>
                     <pic:cNvPicPr preferRelativeResize="0"/>
                   </pic:nvPicPr>
                   <pic:blipFill>
@@ -15979,12 +15979,12 @@
           <wp:inline distB="114300" distT="114300" distL="114300" distR="114300">
             <wp:extent cx="6477000" cy="4452423"/>
             <wp:effectExtent b="0" l="0" r="0" t="0"/>
-            <wp:docPr id="31" name="image42.png"/>
+            <wp:docPr id="31" name="image39.png"/>
             <a:graphic>
               <a:graphicData uri="http://schemas.openxmlformats.org/drawingml/2006/picture">
                 <pic:pic>
                   <pic:nvPicPr>
-                    <pic:cNvPr id="0" name="image42.png"/>
+                    <pic:cNvPr id="0" name="image39.png"/>
                     <pic:cNvPicPr preferRelativeResize="0"/>
                   </pic:nvPicPr>
                   <pic:blipFill>
@@ -16161,12 +16161,12 @@
           <wp:inline distB="114300" distT="114300" distL="114300" distR="114300">
             <wp:extent cx="5943600" cy="3327400"/>
             <wp:effectExtent b="0" l="0" r="0" t="0"/>
-            <wp:docPr id="22" name="image6.png"/>
+            <wp:docPr id="22" name="image2.png"/>
             <a:graphic>
               <a:graphicData uri="http://schemas.openxmlformats.org/drawingml/2006/picture">
                 <pic:pic>
                   <pic:nvPicPr>
-                    <pic:cNvPr id="0" name="image6.png"/>
+                    <pic:cNvPr id="0" name="image2.png"/>
                     <pic:cNvPicPr preferRelativeResize="0"/>
                   </pic:nvPicPr>
                   <pic:blipFill>
@@ -16579,12 +16579,12 @@
           <wp:inline distB="114300" distT="114300" distL="114300" distR="114300">
             <wp:extent cx="3576638" cy="4389510"/>
             <wp:effectExtent b="0" l="0" r="0" t="0"/>
-            <wp:docPr id="14" name="image10.png"/>
+            <wp:docPr id="14" name="image7.png"/>
             <a:graphic>
               <a:graphicData uri="http://schemas.openxmlformats.org/drawingml/2006/picture">
                 <pic:pic>
                   <pic:nvPicPr>
-                    <pic:cNvPr id="0" name="image10.png"/>
+                    <pic:cNvPr id="0" name="image7.png"/>
                     <pic:cNvPicPr preferRelativeResize="0"/>
                   </pic:nvPicPr>
                   <pic:blipFill>
@@ -17101,12 +17101,12 @@
           <wp:inline distB="114300" distT="114300" distL="114300" distR="114300">
             <wp:extent cx="6562401" cy="4401610"/>
             <wp:effectExtent b="0" l="0" r="0" t="0"/>
-            <wp:docPr id="32" name="image17.jpg"/>
+            <wp:docPr id="32" name="image22.jpg"/>
             <a:graphic>
               <a:graphicData uri="http://schemas.openxmlformats.org/drawingml/2006/picture">
                 <pic:pic>
                   <pic:nvPicPr>
-                    <pic:cNvPr id="0" name="image17.jpg"/>
+                    <pic:cNvPr id="0" name="image22.jpg"/>
                     <pic:cNvPicPr preferRelativeResize="0"/>
                   </pic:nvPicPr>
                   <pic:blipFill>
@@ -17454,12 +17454,12 @@
           <wp:inline distB="114300" distT="114300" distL="114300" distR="114300">
             <wp:extent cx="3543300" cy="2221335"/>
             <wp:effectExtent b="0" l="0" r="0" t="0"/>
-            <wp:docPr id="39" name="image41.jpg"/>
+            <wp:docPr id="39" name="image37.jpg"/>
             <a:graphic>
               <a:graphicData uri="http://schemas.openxmlformats.org/drawingml/2006/picture">
                 <pic:pic>
                   <pic:nvPicPr>
-                    <pic:cNvPr id="0" name="image41.jpg"/>
+                    <pic:cNvPr id="0" name="image37.jpg"/>
                     <pic:cNvPicPr preferRelativeResize="0"/>
                   </pic:nvPicPr>
                   <pic:blipFill>
@@ -17650,12 +17650,12 @@
           <wp:inline distB="114300" distT="114300" distL="114300" distR="114300">
             <wp:extent cx="4152900" cy="2700520"/>
             <wp:effectExtent b="0" l="0" r="0" t="0"/>
-            <wp:docPr id="34" name="image23.jpg"/>
+            <wp:docPr id="34" name="image28.jpg"/>
             <a:graphic>
               <a:graphicData uri="http://schemas.openxmlformats.org/drawingml/2006/picture">
                 <pic:pic>
                   <pic:nvPicPr>
-                    <pic:cNvPr id="0" name="image23.jpg"/>
+                    <pic:cNvPr id="0" name="image28.jpg"/>
                     <pic:cNvPicPr preferRelativeResize="0"/>
                   </pic:nvPicPr>
                   <pic:blipFill>
@@ -18601,12 +18601,12 @@
           <wp:inline distB="114300" distT="114300" distL="114300" distR="114300">
             <wp:extent cx="4193703" cy="2538561"/>
             <wp:effectExtent b="0" l="0" r="0" t="0"/>
-            <wp:docPr id="16" name="image2.jpg"/>
+            <wp:docPr id="16" name="image12.jpg"/>
             <a:graphic>
               <a:graphicData uri="http://schemas.openxmlformats.org/drawingml/2006/picture">
                 <pic:pic>
                   <pic:nvPicPr>
-                    <pic:cNvPr id="0" name="image2.jpg"/>
+                    <pic:cNvPr id="0" name="image12.jpg"/>
                     <pic:cNvPicPr preferRelativeResize="0"/>
                   </pic:nvPicPr>
                   <pic:blipFill>
@@ -18789,12 +18789,12 @@
           <wp:inline distB="114300" distT="114300" distL="114300" distR="114300">
             <wp:extent cx="4338638" cy="2690790"/>
             <wp:effectExtent b="0" l="0" r="0" t="0"/>
-            <wp:docPr id="40" name="image31.jpg"/>
+            <wp:docPr id="40" name="image32.jpg"/>
             <a:graphic>
               <a:graphicData uri="http://schemas.openxmlformats.org/drawingml/2006/picture">
                 <pic:pic>
                   <pic:nvPicPr>
-                    <pic:cNvPr id="0" name="image31.jpg"/>
+                    <pic:cNvPr id="0" name="image32.jpg"/>
                     <pic:cNvPicPr preferRelativeResize="0"/>
                   </pic:nvPicPr>
                   <pic:blipFill>
@@ -19198,12 +19198,12 @@
           <wp:inline distB="114300" distT="114300" distL="114300" distR="114300">
             <wp:extent cx="4367213" cy="4003278"/>
             <wp:effectExtent b="0" l="0" r="0" t="0"/>
-            <wp:docPr id="47" name="image40.jpg"/>
+            <wp:docPr id="47" name="image38.jpg"/>
             <a:graphic>
               <a:graphicData uri="http://schemas.openxmlformats.org/drawingml/2006/picture">
                 <pic:pic>
                   <pic:nvPicPr>
-                    <pic:cNvPr id="0" name="image40.jpg"/>
+                    <pic:cNvPr id="0" name="image38.jpg"/>
                     <pic:cNvPicPr preferRelativeResize="0"/>
                   </pic:nvPicPr>
                   <pic:blipFill>
@@ -19591,12 +19591,12 @@
           <wp:inline distB="114300" distT="114300" distL="114300" distR="114300">
             <wp:extent cx="5405438" cy="2780682"/>
             <wp:effectExtent b="0" l="0" r="0" t="0"/>
-            <wp:docPr id="27" name="image11.jpg"/>
+            <wp:docPr id="27" name="image14.jpg"/>
             <a:graphic>
               <a:graphicData uri="http://schemas.openxmlformats.org/drawingml/2006/picture">
                 <pic:pic>
                   <pic:nvPicPr>
-                    <pic:cNvPr id="0" name="image11.jpg"/>
+                    <pic:cNvPr id="0" name="image14.jpg"/>
                     <pic:cNvPicPr preferRelativeResize="0"/>
                   </pic:nvPicPr>
                   <pic:blipFill>
@@ -19759,12 +19759,12 @@
           <wp:inline distB="114300" distT="114300" distL="114300" distR="114300">
             <wp:extent cx="2947988" cy="2873951"/>
             <wp:effectExtent b="0" l="0" r="0" t="0"/>
-            <wp:docPr id="29" name="image30.jpg"/>
+            <wp:docPr id="29" name="image26.jpg"/>
             <a:graphic>
               <a:graphicData uri="http://schemas.openxmlformats.org/drawingml/2006/picture">
                 <pic:pic>
                   <pic:nvPicPr>
-                    <pic:cNvPr id="0" name="image30.jpg"/>
+                    <pic:cNvPr id="0" name="image26.jpg"/>
                     <pic:cNvPicPr preferRelativeResize="0"/>
                   </pic:nvPicPr>
                   <pic:blipFill>
@@ -19950,12 +19950,12 @@
           <wp:inline distB="114300" distT="114300" distL="114300" distR="114300">
             <wp:extent cx="5943600" cy="4546600"/>
             <wp:effectExtent b="0" l="0" r="0" t="0"/>
-            <wp:docPr id="12" name="image19.png"/>
+            <wp:docPr id="12" name="image18.png"/>
             <a:graphic>
               <a:graphicData uri="http://schemas.openxmlformats.org/drawingml/2006/picture">
                 <pic:pic>
                   <pic:nvPicPr>
-                    <pic:cNvPr id="0" name="image19.png"/>
+                    <pic:cNvPr id="0" name="image18.png"/>
                     <pic:cNvPicPr preferRelativeResize="0"/>
                   </pic:nvPicPr>
                   <pic:blipFill>
@@ -20226,12 +20226,12 @@
           <wp:inline distB="114300" distT="114300" distL="114300" distR="114300">
             <wp:extent cx="2014538" cy="3133725"/>
             <wp:effectExtent b="0" l="0" r="0" t="0"/>
-            <wp:docPr id="17" name="image3.jpg"/>
+            <wp:docPr id="17" name="image4.jpg"/>
             <a:graphic>
               <a:graphicData uri="http://schemas.openxmlformats.org/drawingml/2006/picture">
                 <pic:pic>
                   <pic:nvPicPr>
-                    <pic:cNvPr id="0" name="image3.jpg"/>
+                    <pic:cNvPr id="0" name="image4.jpg"/>
                     <pic:cNvPicPr preferRelativeResize="0"/>
                   </pic:nvPicPr>
                   <pic:blipFill>
@@ -20709,12 +20709,12 @@
           <wp:inline distB="114300" distT="114300" distL="114300" distR="114300">
             <wp:extent cx="5943600" cy="3263900"/>
             <wp:effectExtent b="0" l="0" r="0" t="0"/>
-            <wp:docPr id="36" name="image22.jpg"/>
+            <wp:docPr id="36" name="image24.jpg"/>
             <a:graphic>
               <a:graphicData uri="http://schemas.openxmlformats.org/drawingml/2006/picture">
                 <pic:pic>
                   <pic:nvPicPr>
-                    <pic:cNvPr id="0" name="image22.jpg"/>
+                    <pic:cNvPr id="0" name="image24.jpg"/>
                     <pic:cNvPicPr preferRelativeResize="0"/>
                   </pic:nvPicPr>
                   <pic:blipFill>
@@ -21142,12 +21142,12 @@
           <wp:inline distB="114300" distT="114300" distL="114300" distR="114300">
             <wp:extent cx="4311373" cy="2377976"/>
             <wp:effectExtent b="0" l="0" r="0" t="0"/>
-            <wp:docPr id="11" name="image4.jpg"/>
+            <wp:docPr id="11" name="image10.jpg"/>
             <a:graphic>
               <a:graphicData uri="http://schemas.openxmlformats.org/drawingml/2006/picture">
                 <pic:pic>
                   <pic:nvPicPr>
-                    <pic:cNvPr id="0" name="image4.jpg"/>
+                    <pic:cNvPr id="0" name="image10.jpg"/>
                     <pic:cNvPicPr preferRelativeResize="0"/>
                   </pic:nvPicPr>
                   <pic:blipFill>
@@ -21554,12 +21554,12 @@
           <wp:inline distB="114300" distT="114300" distL="114300" distR="114300">
             <wp:extent cx="5943600" cy="4102100"/>
             <wp:effectExtent b="0" l="0" r="0" t="0"/>
-            <wp:docPr id="19" name="image18.png"/>
+            <wp:docPr id="19" name="image23.png"/>
             <a:graphic>
               <a:graphicData uri="http://schemas.openxmlformats.org/drawingml/2006/picture">
                 <pic:pic>
                   <pic:nvPicPr>
-                    <pic:cNvPr id="0" name="image18.png"/>
+                    <pic:cNvPr id="0" name="image23.png"/>
                     <pic:cNvPicPr preferRelativeResize="0"/>
                   </pic:nvPicPr>
                   <pic:blipFill>
@@ -21855,12 +21855,12 @@
           <wp:inline distB="114300" distT="114300" distL="114300" distR="114300">
             <wp:extent cx="5127447" cy="4995974"/>
             <wp:effectExtent b="0" l="0" r="0" t="0"/>
-            <wp:docPr id="21" name="image12.jpg"/>
+            <wp:docPr id="21" name="image3.jpg"/>
             <a:graphic>
               <a:graphicData uri="http://schemas.openxmlformats.org/drawingml/2006/picture">
                 <pic:pic>
                   <pic:nvPicPr>
-                    <pic:cNvPr id="0" name="image12.jpg"/>
+                    <pic:cNvPr id="0" name="image3.jpg"/>
                     <pic:cNvPicPr preferRelativeResize="0"/>
                   </pic:nvPicPr>
                   <pic:blipFill>
@@ -22069,12 +22069,12 @@
           <wp:inline distB="114300" distT="114300" distL="114300" distR="114300">
             <wp:extent cx="5943600" cy="3721100"/>
             <wp:effectExtent b="0" l="0" r="0" t="0"/>
-            <wp:docPr id="13" name="image16.png"/>
+            <wp:docPr id="13" name="image17.png"/>
             <a:graphic>
               <a:graphicData uri="http://schemas.openxmlformats.org/drawingml/2006/picture">
                 <pic:pic>
                   <pic:nvPicPr>
-                    <pic:cNvPr id="0" name="image16.png"/>
+                    <pic:cNvPr id="0" name="image17.png"/>
                     <pic:cNvPicPr preferRelativeResize="0"/>
                   </pic:nvPicPr>
                   <pic:blipFill>
@@ -22475,12 +22475,12 @@
           <wp:inline distB="114300" distT="114300" distL="114300" distR="114300">
             <wp:extent cx="4055444" cy="4872038"/>
             <wp:effectExtent b="0" l="0" r="0" t="0"/>
-            <wp:docPr id="38" name="image50.png"/>
+            <wp:docPr id="38" name="image52.png"/>
             <a:graphic>
               <a:graphicData uri="http://schemas.openxmlformats.org/drawingml/2006/picture">
                 <pic:pic>
                   <pic:nvPicPr>
-                    <pic:cNvPr id="0" name="image50.png"/>
+                    <pic:cNvPr id="0" name="image52.png"/>
                     <pic:cNvPicPr preferRelativeResize="0"/>
                   </pic:nvPicPr>
                   <pic:blipFill>
@@ -22797,12 +22797,12 @@
           <wp:inline distB="114300" distT="114300" distL="114300" distR="114300">
             <wp:extent cx="2986088" cy="1162851"/>
             <wp:effectExtent b="0" l="0" r="0" t="0"/>
-            <wp:docPr id="45" name="image44.png"/>
+            <wp:docPr id="45" name="image51.png"/>
             <a:graphic>
               <a:graphicData uri="http://schemas.openxmlformats.org/drawingml/2006/picture">
                 <pic:pic>
                   <pic:nvPicPr>
-                    <pic:cNvPr id="0" name="image44.png"/>
+                    <pic:cNvPr id="0" name="image51.png"/>
                     <pic:cNvPicPr preferRelativeResize="0"/>
                   </pic:nvPicPr>
                   <pic:blipFill>
@@ -22928,12 +22928,12 @@
           <wp:inline distB="114300" distT="114300" distL="114300" distR="114300">
             <wp:extent cx="3309938" cy="2264973"/>
             <wp:effectExtent b="0" l="0" r="0" t="0"/>
-            <wp:docPr id="10" name="image14.png"/>
+            <wp:docPr id="10" name="image8.png"/>
             <a:graphic>
               <a:graphicData uri="http://schemas.openxmlformats.org/drawingml/2006/picture">
                 <pic:pic>
                   <pic:nvPicPr>
-                    <pic:cNvPr id="0" name="image14.png"/>
+                    <pic:cNvPr id="0" name="image8.png"/>
                     <pic:cNvPicPr preferRelativeResize="0"/>
                   </pic:nvPicPr>
                   <pic:blipFill>
@@ -23387,12 +23387,12 @@
           <wp:inline distB="114300" distT="114300" distL="114300" distR="114300">
             <wp:extent cx="5943600" cy="4394200"/>
             <wp:effectExtent b="0" l="0" r="0" t="0"/>
-            <wp:docPr id="46" name="image49.png"/>
+            <wp:docPr id="46" name="image46.png"/>
             <a:graphic>
               <a:graphicData uri="http://schemas.openxmlformats.org/drawingml/2006/picture">
                 <pic:pic>
                   <pic:nvPicPr>
-                    <pic:cNvPr id="0" name="image49.png"/>
+                    <pic:cNvPr id="0" name="image46.png"/>
                     <pic:cNvPicPr preferRelativeResize="0"/>
                   </pic:nvPicPr>
                   <pic:blipFill>
@@ -23474,12 +23474,12 @@
           <wp:inline distB="114300" distT="114300" distL="114300" distR="114300">
             <wp:extent cx="5943600" cy="4686300"/>
             <wp:effectExtent b="0" l="0" r="0" t="0"/>
-            <wp:docPr id="18" name="image28.png"/>
+            <wp:docPr id="18" name="image29.png"/>
             <a:graphic>
               <a:graphicData uri="http://schemas.openxmlformats.org/drawingml/2006/picture">
                 <pic:pic>
                   <pic:nvPicPr>
-                    <pic:cNvPr id="0" name="image28.png"/>
+                    <pic:cNvPr id="0" name="image29.png"/>
                     <pic:cNvPicPr preferRelativeResize="0"/>
                   </pic:nvPicPr>
                   <pic:blipFill>
@@ -23598,12 +23598,12 @@
           <wp:inline distB="114300" distT="114300" distL="114300" distR="114300">
             <wp:extent cx="5343525" cy="4914900"/>
             <wp:effectExtent b="0" l="0" r="0" t="0"/>
-            <wp:docPr id="41" name="image51.png"/>
+            <wp:docPr id="41" name="image50.png"/>
             <a:graphic>
               <a:graphicData uri="http://schemas.openxmlformats.org/drawingml/2006/picture">
                 <pic:pic>
                   <pic:nvPicPr>
-                    <pic:cNvPr id="0" name="image51.png"/>
+                    <pic:cNvPr id="0" name="image50.png"/>
                     <pic:cNvPicPr preferRelativeResize="0"/>
                   </pic:nvPicPr>
                   <pic:blipFill>
@@ -23774,12 +23774,12 @@
           <wp:inline distB="114300" distT="114300" distL="114300" distR="114300">
             <wp:extent cx="5057775" cy="3343275"/>
             <wp:effectExtent b="0" l="0" r="0" t="0"/>
-            <wp:docPr id="7" name="image25.png"/>
+            <wp:docPr id="7" name="image16.png"/>
             <a:graphic>
               <a:graphicData uri="http://schemas.openxmlformats.org/drawingml/2006/picture">
                 <pic:pic>
                   <pic:nvPicPr>
-                    <pic:cNvPr id="0" name="image25.png"/>
+                    <pic:cNvPr id="0" name="image16.png"/>
                     <pic:cNvPicPr preferRelativeResize="0"/>
                   </pic:nvPicPr>
                   <pic:blipFill>
@@ -24619,12 +24619,12 @@
           <wp:inline distB="114300" distT="114300" distL="114300" distR="114300">
             <wp:extent cx="4948238" cy="3566186"/>
             <wp:effectExtent b="0" l="0" r="0" t="0"/>
-            <wp:docPr id="28" name="image24.jpg"/>
+            <wp:docPr id="28" name="image25.jpg"/>
             <a:graphic>
               <a:graphicData uri="http://schemas.openxmlformats.org/drawingml/2006/picture">
                 <pic:pic>
                   <pic:nvPicPr>
-                    <pic:cNvPr id="0" name="image24.jpg"/>
+                    <pic:cNvPr id="0" name="image25.jpg"/>
                     <pic:cNvPicPr preferRelativeResize="0"/>
                   </pic:nvPicPr>
                   <pic:blipFill>
@@ -24710,12 +24710,12 @@
           <wp:inline distB="114300" distT="114300" distL="114300" distR="114300">
             <wp:extent cx="4376738" cy="1627249"/>
             <wp:effectExtent b="0" l="0" r="0" t="0"/>
-            <wp:docPr id="33" name="image21.jpg"/>
+            <wp:docPr id="33" name="image30.jpg"/>
             <a:graphic>
               <a:graphicData uri="http://schemas.openxmlformats.org/drawingml/2006/picture">
                 <pic:pic>
                   <pic:nvPicPr>
-                    <pic:cNvPr id="0" name="image21.jpg"/>
+                    <pic:cNvPr id="0" name="image30.jpg"/>
                     <pic:cNvPicPr preferRelativeResize="0"/>
                   </pic:nvPicPr>
                   <pic:blipFill>
@@ -26446,7 +26446,7 @@
 
 <file path=customXML/item1.xml><?xml version="1.0" encoding="utf-8"?>
 <go:gDocsCustomXmlDataStorage xmlns:go="http://customooxmlschemas.google.com/" xmlns:r="http://schemas.openxmlformats.org/officeDocument/2006/relationships">
-  <go:docsCustomData xmlns:go="http://customooxmlschemas.google.com/" roundtripDataSignature="AMtx7mj7ra3ocXsdBr/j29rhtsy9r4hCXA==">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</go:docsCustomData>
+  <go:docsCustomData xmlns:go="http://customooxmlschemas.google.com/" roundtripDataSignature="AMtx7mj7ra3ocXsdBr/j29rhtsy9r4hCXA==">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</go:docsCustomData>
 </go:gDocsCustomXmlDataStorage>
 </file>
 

</xml_diff>